<commit_message>
update report giua ky
</commit_message>
<xml_diff>
--- a/ReportDV_GiuaKy.docx
+++ b/ReportDV_GiuaKy.docx
@@ -616,7 +616,6 @@
       <w:r>
         <w:rPr>
           <w:rFonts w:eastAsia="Time New Roman"/>
-          <w:b/>
           <w:color w:val="44546A" w:themeColor="text2"/>
           <w:sz w:val="28"/>
           <w:szCs w:val="28"/>
@@ -786,7 +785,7 @@
         <w:t>21</w:t>
       </w:r>
     </w:p>
-    <w:bookmarkStart w:id="0" w:name="_Toc85251843" w:displacedByCustomXml="next"/>
+    <w:bookmarkStart w:id="0" w:name="_Toc85254861" w:displacedByCustomXml="next"/>
     <w:sdt>
       <w:sdtPr>
         <w:rPr>
@@ -867,124 +866,7 @@
             </w:rPr>
             <w:fldChar w:fldCharType="separate"/>
           </w:r>
-          <w:bookmarkStart w:id="1" w:name="_GoBack"/>
-          <w:bookmarkEnd w:id="1"/>
-          <w:r>
-            <w:rPr>
-              <w:rStyle w:val="Hyperlink"/>
-              <w:noProof/>
-            </w:rPr>
-            <w:fldChar w:fldCharType="begin"/>
-          </w:r>
-          <w:r>
-            <w:rPr>
-              <w:rStyle w:val="Hyperlink"/>
-              <w:noProof/>
-            </w:rPr>
-            <w:instrText xml:space="preserve"> </w:instrText>
-          </w:r>
-          <w:r>
-            <w:rPr>
-              <w:noProof/>
-            </w:rPr>
-            <w:instrText>HYPERLINK \l "_Toc85251843"</w:instrText>
-          </w:r>
-          <w:r>
-            <w:rPr>
-              <w:rStyle w:val="Hyperlink"/>
-              <w:noProof/>
-            </w:rPr>
-            <w:instrText xml:space="preserve"> </w:instrText>
-          </w:r>
-          <w:r>
-            <w:rPr>
-              <w:rStyle w:val="Hyperlink"/>
-              <w:noProof/>
-            </w:rPr>
-          </w:r>
-          <w:r>
-            <w:rPr>
-              <w:rStyle w:val="Hyperlink"/>
-              <w:noProof/>
-            </w:rPr>
-            <w:fldChar w:fldCharType="separate"/>
-          </w:r>
-          <w:r>
-            <w:rPr>
-              <w:rStyle w:val="Hyperlink"/>
-              <w:rFonts w:cs="Times New Roman"/>
-              <w:b/>
-              <w:noProof/>
-            </w:rPr>
-            <w:t>Mục Lục</w:t>
-          </w:r>
-          <w:r>
-            <w:rPr>
-              <w:noProof/>
-              <w:webHidden/>
-            </w:rPr>
-            <w:tab/>
-          </w:r>
-          <w:r>
-            <w:rPr>
-              <w:noProof/>
-              <w:webHidden/>
-            </w:rPr>
-            <w:fldChar w:fldCharType="begin"/>
-          </w:r>
-          <w:r>
-            <w:rPr>
-              <w:noProof/>
-              <w:webHidden/>
-            </w:rPr>
-            <w:instrText xml:space="preserve"> PAGEREF _Toc85251843 \h </w:instrText>
-          </w:r>
-          <w:r>
-            <w:rPr>
-              <w:noProof/>
-              <w:webHidden/>
-            </w:rPr>
-          </w:r>
-          <w:r>
-            <w:rPr>
-              <w:noProof/>
-              <w:webHidden/>
-            </w:rPr>
-            <w:fldChar w:fldCharType="separate"/>
-          </w:r>
-          <w:r>
-            <w:rPr>
-              <w:noProof/>
-              <w:webHidden/>
-            </w:rPr>
-            <w:t>1</w:t>
-          </w:r>
-          <w:r>
-            <w:rPr>
-              <w:noProof/>
-              <w:webHidden/>
-            </w:rPr>
-            <w:fldChar w:fldCharType="end"/>
-          </w:r>
-          <w:r>
-            <w:rPr>
-              <w:rStyle w:val="Hyperlink"/>
-              <w:noProof/>
-            </w:rPr>
-            <w:fldChar w:fldCharType="end"/>
-          </w:r>
-        </w:p>
-        <w:p>
-          <w:pPr>
-            <w:pStyle w:val="TOC1"/>
-            <w:rPr>
-              <w:rFonts w:asciiTheme="minorHAnsi" w:hAnsiTheme="minorHAnsi"/>
-              <w:noProof/>
-              <w:sz w:val="22"/>
-              <w:lang w:eastAsia="en-US"/>
-            </w:rPr>
-          </w:pPr>
-          <w:hyperlink w:anchor="_Toc85251844" w:history="1">
+          <w:hyperlink w:anchor="_Toc85254861" w:history="1">
             <w:r>
               <w:rPr>
                 <w:rStyle w:val="Hyperlink"/>
@@ -992,7 +874,7 @@
                 <w:b/>
                 <w:noProof/>
               </w:rPr>
-              <w:t>Bảng danh sách các hình</w:t>
+              <w:t>Mục Lục</w:t>
             </w:r>
             <w:r>
               <w:rPr>
@@ -1013,7 +895,7 @@
                 <w:noProof/>
                 <w:webHidden/>
               </w:rPr>
-              <w:instrText xml:space="preserve"> PAGEREF _Toc85251844 \h </w:instrText>
+              <w:instrText xml:space="preserve"> PAGEREF _Toc85254861 \h </w:instrText>
             </w:r>
             <w:r>
               <w:rPr>
@@ -1033,7 +915,7 @@
                 <w:noProof/>
                 <w:webHidden/>
               </w:rPr>
-              <w:t>2</w:t>
+              <w:t>1</w:t>
             </w:r>
             <w:r>
               <w:rPr>
@@ -1054,7 +936,7 @@
               <w:lang w:eastAsia="en-US"/>
             </w:rPr>
           </w:pPr>
-          <w:hyperlink w:anchor="_Toc85251845" w:history="1">
+          <w:hyperlink w:anchor="_Toc85254862" w:history="1">
             <w:r>
               <w:rPr>
                 <w:rStyle w:val="Hyperlink"/>
@@ -1062,7 +944,7 @@
                 <w:b/>
                 <w:noProof/>
               </w:rPr>
-              <w:t>Bảng thông tin chi tiết nhóm</w:t>
+              <w:t>Bảng danh sách các hình</w:t>
             </w:r>
             <w:r>
               <w:rPr>
@@ -1083,7 +965,7 @@
                 <w:noProof/>
                 <w:webHidden/>
               </w:rPr>
-              <w:instrText xml:space="preserve"> PAGEREF _Toc85251845 \h </w:instrText>
+              <w:instrText xml:space="preserve"> PAGEREF _Toc85254862 \h </w:instrText>
             </w:r>
             <w:r>
               <w:rPr>
@@ -1103,7 +985,7 @@
                 <w:noProof/>
                 <w:webHidden/>
               </w:rPr>
-              <w:t>3</w:t>
+              <w:t>2</w:t>
             </w:r>
             <w:r>
               <w:rPr>
@@ -1124,7 +1006,77 @@
               <w:lang w:eastAsia="en-US"/>
             </w:rPr>
           </w:pPr>
-          <w:hyperlink w:anchor="_Toc85251846" w:history="1">
+          <w:hyperlink w:anchor="_Toc85254863" w:history="1">
+            <w:r>
+              <w:rPr>
+                <w:rStyle w:val="Hyperlink"/>
+                <w:rFonts w:cs="Times New Roman"/>
+                <w:b/>
+                <w:noProof/>
+              </w:rPr>
+              <w:t>Bảng thông tin chi tiết nhóm</w:t>
+            </w:r>
+            <w:r>
+              <w:rPr>
+                <w:noProof/>
+                <w:webHidden/>
+              </w:rPr>
+              <w:tab/>
+            </w:r>
+            <w:r>
+              <w:rPr>
+                <w:noProof/>
+                <w:webHidden/>
+              </w:rPr>
+              <w:fldChar w:fldCharType="begin"/>
+            </w:r>
+            <w:r>
+              <w:rPr>
+                <w:noProof/>
+                <w:webHidden/>
+              </w:rPr>
+              <w:instrText xml:space="preserve"> PAGEREF _Toc85254863 \h </w:instrText>
+            </w:r>
+            <w:r>
+              <w:rPr>
+                <w:noProof/>
+                <w:webHidden/>
+              </w:rPr>
+            </w:r>
+            <w:r>
+              <w:rPr>
+                <w:noProof/>
+                <w:webHidden/>
+              </w:rPr>
+              <w:fldChar w:fldCharType="separate"/>
+            </w:r>
+            <w:r>
+              <w:rPr>
+                <w:noProof/>
+                <w:webHidden/>
+              </w:rPr>
+              <w:t>3</w:t>
+            </w:r>
+            <w:r>
+              <w:rPr>
+                <w:noProof/>
+                <w:webHidden/>
+              </w:rPr>
+              <w:fldChar w:fldCharType="end"/>
+            </w:r>
+          </w:hyperlink>
+        </w:p>
+        <w:p>
+          <w:pPr>
+            <w:pStyle w:val="TOC1"/>
+            <w:rPr>
+              <w:rFonts w:asciiTheme="minorHAnsi" w:hAnsiTheme="minorHAnsi"/>
+              <w:noProof/>
+              <w:sz w:val="22"/>
+              <w:lang w:eastAsia="en-US"/>
+            </w:rPr>
+          </w:pPr>
+          <w:hyperlink w:anchor="_Toc85254864" w:history="1">
             <w:r>
               <w:rPr>
                 <w:rStyle w:val="Hyperlink"/>
@@ -1172,7 +1124,7 @@
                 <w:noProof/>
                 <w:webHidden/>
               </w:rPr>
-              <w:instrText xml:space="preserve"> PAGEREF _Toc85251846 \h </w:instrText>
+              <w:instrText xml:space="preserve"> PAGEREF _Toc85254864 \h </w:instrText>
             </w:r>
             <w:r>
               <w:rPr>
@@ -1217,7 +1169,7 @@
               <w:lang w:eastAsia="en-US"/>
             </w:rPr>
           </w:pPr>
-          <w:hyperlink w:anchor="_Toc85251847" w:history="1">
+          <w:hyperlink w:anchor="_Toc85254865" w:history="1">
             <w:r>
               <w:rPr>
                 <w:rStyle w:val="Hyperlink"/>
@@ -1243,7 +1195,18 @@
                 <w:b/>
                 <w:noProof/>
               </w:rPr>
-              <w:t>Chức năng và đối tượng của công cụ</w:t>
+              <w:t xml:space="preserve">Chức năng </w:t>
+            </w:r>
+            <w:bookmarkStart w:id="1" w:name="_GoBack"/>
+            <w:bookmarkEnd w:id="1"/>
+            <w:r>
+              <w:rPr>
+                <w:rStyle w:val="Hyperlink"/>
+                <w:rFonts w:cs="Times New Roman"/>
+                <w:b/>
+                <w:noProof/>
+              </w:rPr>
+              <w:t>và đối tượng của công cụ</w:t>
             </w:r>
             <w:r>
               <w:rPr>
@@ -1264,7 +1227,7 @@
                 <w:noProof/>
                 <w:webHidden/>
               </w:rPr>
-              <w:instrText xml:space="preserve"> PAGEREF _Toc85251847 \h </w:instrText>
+              <w:instrText xml:space="preserve"> PAGEREF _Toc85254865 \h </w:instrText>
             </w:r>
             <w:r>
               <w:rPr>
@@ -1309,7 +1272,7 @@
               <w:lang w:eastAsia="en-US"/>
             </w:rPr>
           </w:pPr>
-          <w:hyperlink w:anchor="_Toc85251848" w:history="1">
+          <w:hyperlink w:anchor="_Toc85254866" w:history="1">
             <w:r>
               <w:rPr>
                 <w:rStyle w:val="Hyperlink"/>
@@ -1356,7 +1319,7 @@
                 <w:noProof/>
                 <w:webHidden/>
               </w:rPr>
-              <w:instrText xml:space="preserve"> PAGEREF _Toc85251848 \h </w:instrText>
+              <w:instrText xml:space="preserve"> PAGEREF _Toc85254866 \h </w:instrText>
             </w:r>
             <w:r>
               <w:rPr>
@@ -1397,7 +1360,7 @@
               <w:lang w:eastAsia="en-US"/>
             </w:rPr>
           </w:pPr>
-          <w:hyperlink w:anchor="_Toc85251849" w:history="1">
+          <w:hyperlink w:anchor="_Toc85254867" w:history="1">
             <w:r>
               <w:rPr>
                 <w:rStyle w:val="Hyperlink"/>
@@ -1444,7 +1407,7 @@
                 <w:noProof/>
                 <w:webHidden/>
               </w:rPr>
-              <w:instrText xml:space="preserve"> PAGEREF _Toc85251849 \h </w:instrText>
+              <w:instrText xml:space="preserve"> PAGEREF _Toc85254867 \h </w:instrText>
             </w:r>
             <w:r>
               <w:rPr>
@@ -1489,7 +1452,7 @@
               <w:lang w:eastAsia="en-US"/>
             </w:rPr>
           </w:pPr>
-          <w:hyperlink w:anchor="_Toc85251850" w:history="1">
+          <w:hyperlink w:anchor="_Toc85254868" w:history="1">
             <w:r>
               <w:rPr>
                 <w:rStyle w:val="Hyperlink"/>
@@ -1536,7 +1499,7 @@
                 <w:noProof/>
                 <w:webHidden/>
               </w:rPr>
-              <w:instrText xml:space="preserve"> PAGEREF _Toc85251850 \h </w:instrText>
+              <w:instrText xml:space="preserve"> PAGEREF _Toc85254868 \h </w:instrText>
             </w:r>
             <w:r>
               <w:rPr>
@@ -1581,7 +1544,7 @@
               <w:lang w:eastAsia="en-US"/>
             </w:rPr>
           </w:pPr>
-          <w:hyperlink w:anchor="_Toc85251851" w:history="1">
+          <w:hyperlink w:anchor="_Toc85254869" w:history="1">
             <w:r>
               <w:rPr>
                 <w:rStyle w:val="Hyperlink"/>
@@ -1628,7 +1591,7 @@
                 <w:noProof/>
                 <w:webHidden/>
               </w:rPr>
-              <w:instrText xml:space="preserve"> PAGEREF _Toc85251851 \h </w:instrText>
+              <w:instrText xml:space="preserve"> PAGEREF _Toc85254869 \h </w:instrText>
             </w:r>
             <w:r>
               <w:rPr>
@@ -1669,7 +1632,7 @@
               <w:lang w:eastAsia="en-US"/>
             </w:rPr>
           </w:pPr>
-          <w:hyperlink w:anchor="_Toc85251852" w:history="1">
+          <w:hyperlink w:anchor="_Toc85254870" w:history="1">
             <w:r>
               <w:rPr>
                 <w:rStyle w:val="Hyperlink"/>
@@ -1716,7 +1679,7 @@
                 <w:noProof/>
                 <w:webHidden/>
               </w:rPr>
-              <w:instrText xml:space="preserve"> PAGEREF _Toc85251852 \h </w:instrText>
+              <w:instrText xml:space="preserve"> PAGEREF _Toc85254870 \h </w:instrText>
             </w:r>
             <w:r>
               <w:rPr>
@@ -1761,7 +1724,7 @@
               <w:lang w:eastAsia="en-US"/>
             </w:rPr>
           </w:pPr>
-          <w:hyperlink w:anchor="_Toc85251853" w:history="1">
+          <w:hyperlink w:anchor="_Toc85254871" w:history="1">
             <w:r>
               <w:rPr>
                 <w:rStyle w:val="Hyperlink"/>
@@ -1808,7 +1771,7 @@
                 <w:noProof/>
                 <w:webHidden/>
               </w:rPr>
-              <w:instrText xml:space="preserve"> PAGEREF _Toc85251853 \h </w:instrText>
+              <w:instrText xml:space="preserve"> PAGEREF _Toc85254871 \h </w:instrText>
             </w:r>
             <w:r>
               <w:rPr>
@@ -1853,7 +1816,7 @@
               <w:lang w:eastAsia="en-US"/>
             </w:rPr>
           </w:pPr>
-          <w:hyperlink w:anchor="_Toc85251854" w:history="1">
+          <w:hyperlink w:anchor="_Toc85254872" w:history="1">
             <w:r>
               <w:rPr>
                 <w:rStyle w:val="Hyperlink"/>
@@ -1900,7 +1863,7 @@
                 <w:noProof/>
                 <w:webHidden/>
               </w:rPr>
-              <w:instrText xml:space="preserve"> PAGEREF _Toc85251854 \h </w:instrText>
+              <w:instrText xml:space="preserve"> PAGEREF _Toc85254872 \h </w:instrText>
             </w:r>
             <w:r>
               <w:rPr>
@@ -1945,7 +1908,7 @@
               <w:lang w:eastAsia="en-US"/>
             </w:rPr>
           </w:pPr>
-          <w:hyperlink w:anchor="_Toc85251855" w:history="1">
+          <w:hyperlink w:anchor="_Toc85254873" w:history="1">
             <w:r>
               <w:rPr>
                 <w:rStyle w:val="Hyperlink"/>
@@ -1992,7 +1955,7 @@
                 <w:noProof/>
                 <w:webHidden/>
               </w:rPr>
-              <w:instrText xml:space="preserve"> PAGEREF _Toc85251855 \h </w:instrText>
+              <w:instrText xml:space="preserve"> PAGEREF _Toc85254873 \h </w:instrText>
             </w:r>
             <w:r>
               <w:rPr>
@@ -2033,7 +1996,7 @@
               <w:lang w:eastAsia="en-US"/>
             </w:rPr>
           </w:pPr>
-          <w:hyperlink w:anchor="_Toc85251856" w:history="1">
+          <w:hyperlink w:anchor="_Toc85254874" w:history="1">
             <w:r>
               <w:rPr>
                 <w:rStyle w:val="Hyperlink"/>
@@ -2080,7 +2043,7 @@
                 <w:noProof/>
                 <w:webHidden/>
               </w:rPr>
-              <w:instrText xml:space="preserve"> PAGEREF _Toc85251856 \h </w:instrText>
+              <w:instrText xml:space="preserve"> PAGEREF _Toc85254874 \h </w:instrText>
             </w:r>
             <w:r>
               <w:rPr>
@@ -2121,7 +2084,7 @@
               <w:lang w:eastAsia="en-US"/>
             </w:rPr>
           </w:pPr>
-          <w:hyperlink w:anchor="_Toc85251857" w:history="1">
+          <w:hyperlink w:anchor="_Toc85254875" w:history="1">
             <w:r>
               <w:rPr>
                 <w:rStyle w:val="Hyperlink"/>
@@ -2148,7 +2111,7 @@
                 <w:noProof/>
                 <w:webHidden/>
               </w:rPr>
-              <w:instrText xml:space="preserve"> PAGEREF _Toc85251857 \h </w:instrText>
+              <w:instrText xml:space="preserve"> PAGEREF _Toc85254875 \h </w:instrText>
             </w:r>
             <w:r>
               <w:rPr>
@@ -2219,7 +2182,7 @@
           <w:color w:val="auto"/>
         </w:rPr>
       </w:pPr>
-      <w:bookmarkStart w:id="2" w:name="_Toc85251844"/>
+      <w:bookmarkStart w:id="2" w:name="_Toc85254862"/>
       <w:r>
         <w:rPr>
           <w:rFonts w:ascii="Times New Roman" w:hAnsi="Times New Roman" w:cs="Times New Roman"/>
@@ -2306,7 +2269,7 @@
           <w:color w:val="auto"/>
         </w:rPr>
       </w:pPr>
-      <w:bookmarkStart w:id="3" w:name="_Toc85251845"/>
+      <w:bookmarkStart w:id="3" w:name="_Toc85254863"/>
       <w:r>
         <w:rPr>
           <w:rFonts w:ascii="Times New Roman" w:hAnsi="Times New Roman" w:cs="Times New Roman"/>
@@ -2414,10 +2377,10 @@
         <w:tblLook w:val="04A0" w:firstRow="1" w:lastRow="0" w:firstColumn="1" w:lastColumn="0" w:noHBand="0" w:noVBand="1"/>
       </w:tblPr>
       <w:tblGrid>
-        <w:gridCol w:w="2492"/>
-        <w:gridCol w:w="2103"/>
-        <w:gridCol w:w="2104"/>
-        <w:gridCol w:w="2079"/>
+        <w:gridCol w:w="1885"/>
+        <w:gridCol w:w="3701"/>
+        <w:gridCol w:w="1606"/>
+        <w:gridCol w:w="1586"/>
       </w:tblGrid>
       <w:tr>
         <w:trPr>
@@ -2426,7 +2389,7 @@
         </w:trPr>
         <w:tc>
           <w:tcPr>
-            <w:tcW w:w="0" w:type="auto"/>
+            <w:tcW w:w="8778" w:type="dxa"/>
             <w:gridSpan w:val="4"/>
           </w:tcPr>
           <w:p>
@@ -2458,7 +2421,7 @@
         </w:trPr>
         <w:tc>
           <w:tcPr>
-            <w:tcW w:w="0" w:type="auto"/>
+            <w:tcW w:w="1885" w:type="dxa"/>
           </w:tcPr>
           <w:p>
             <w:pPr>
@@ -2480,7 +2443,7 @@
         </w:tc>
         <w:tc>
           <w:tcPr>
-            <w:tcW w:w="0" w:type="auto"/>
+            <w:tcW w:w="3701" w:type="dxa"/>
           </w:tcPr>
           <w:p>
             <w:pPr>
@@ -2552,7 +2515,7 @@
         </w:trPr>
         <w:tc>
           <w:tcPr>
-            <w:tcW w:w="0" w:type="auto"/>
+            <w:tcW w:w="1885" w:type="dxa"/>
             <w:vMerge w:val="restart"/>
           </w:tcPr>
           <w:p>
@@ -2584,7 +2547,7 @@
         </w:tc>
         <w:tc>
           <w:tcPr>
-            <w:tcW w:w="0" w:type="auto"/>
+            <w:tcW w:w="3701" w:type="dxa"/>
           </w:tcPr>
           <w:p>
             <w:pPr>
@@ -2592,6 +2555,12 @@
                 <w:rFonts w:cs="Times New Roman"/>
               </w:rPr>
             </w:pPr>
+            <w:r>
+              <w:rPr>
+                <w:rFonts w:cs="Times New Roman"/>
+              </w:rPr>
+              <w:t>Lên kế hoạch và phân công nhiệm vụ</w:t>
+            </w:r>
           </w:p>
         </w:tc>
         <w:tc>
@@ -2629,7 +2598,7 @@
         </w:trPr>
         <w:tc>
           <w:tcPr>
-            <w:tcW w:w="0" w:type="auto"/>
+            <w:tcW w:w="1885" w:type="dxa"/>
             <w:vMerge/>
           </w:tcPr>
           <w:p>
@@ -2642,7 +2611,7 @@
         </w:tc>
         <w:tc>
           <w:tcPr>
-            <w:tcW w:w="0" w:type="auto"/>
+            <w:tcW w:w="3701" w:type="dxa"/>
           </w:tcPr>
           <w:p>
             <w:pPr>
@@ -2650,6 +2619,12 @@
                 <w:rFonts w:cs="Times New Roman"/>
               </w:rPr>
             </w:pPr>
+            <w:r>
+              <w:rPr>
+                <w:rFonts w:cs="Times New Roman"/>
+              </w:rPr>
+              <w:t>Tìm kiếm &amp; So sánh các công trình liên quan</w:t>
+            </w:r>
           </w:p>
         </w:tc>
         <w:tc>
@@ -2687,7 +2662,7 @@
         </w:trPr>
         <w:tc>
           <w:tcPr>
-            <w:tcW w:w="0" w:type="auto"/>
+            <w:tcW w:w="1885" w:type="dxa"/>
             <w:vMerge/>
           </w:tcPr>
           <w:p>
@@ -2700,7 +2675,7 @@
         </w:tc>
         <w:tc>
           <w:tcPr>
-            <w:tcW w:w="0" w:type="auto"/>
+            <w:tcW w:w="3701" w:type="dxa"/>
           </w:tcPr>
           <w:p>
             <w:pPr>
@@ -2708,6 +2683,12 @@
                 <w:rFonts w:cs="Times New Roman"/>
               </w:rPr>
             </w:pPr>
+            <w:r>
+              <w:rPr>
+                <w:rFonts w:cs="Times New Roman"/>
+              </w:rPr>
+              <w:t>Tiền xử lý dữ liệu</w:t>
+            </w:r>
           </w:p>
         </w:tc>
         <w:tc>
@@ -2745,7 +2726,7 @@
         </w:trPr>
         <w:tc>
           <w:tcPr>
-            <w:tcW w:w="0" w:type="auto"/>
+            <w:tcW w:w="1885" w:type="dxa"/>
             <w:vMerge/>
           </w:tcPr>
           <w:p>
@@ -2758,7 +2739,7 @@
         </w:tc>
         <w:tc>
           <w:tcPr>
-            <w:tcW w:w="0" w:type="auto"/>
+            <w:tcW w:w="3701" w:type="dxa"/>
           </w:tcPr>
           <w:p>
             <w:pPr>
@@ -2766,6 +2747,12 @@
                 <w:rFonts w:cs="Times New Roman"/>
               </w:rPr>
             </w:pPr>
+            <w:r>
+              <w:rPr>
+                <w:rFonts w:cs="Times New Roman"/>
+              </w:rPr>
+              <w:t>Phân tích &amp; trực quan hóa theo yếu tố ngoại cảnh</w:t>
+            </w:r>
           </w:p>
         </w:tc>
         <w:tc>
@@ -2803,7 +2790,7 @@
         </w:trPr>
         <w:tc>
           <w:tcPr>
-            <w:tcW w:w="0" w:type="auto"/>
+            <w:tcW w:w="1885" w:type="dxa"/>
             <w:vMerge/>
           </w:tcPr>
           <w:p>
@@ -2816,7 +2803,7 @@
         </w:tc>
         <w:tc>
           <w:tcPr>
-            <w:tcW w:w="0" w:type="auto"/>
+            <w:tcW w:w="3701" w:type="dxa"/>
           </w:tcPr>
           <w:p>
             <w:pPr>
@@ -2824,6 +2811,12 @@
                 <w:rFonts w:cs="Times New Roman"/>
               </w:rPr>
             </w:pPr>
+            <w:r>
+              <w:rPr>
+                <w:rFonts w:cs="Times New Roman"/>
+              </w:rPr>
+              <w:t>Soạn thảo slide &amp; báo cáo</w:t>
+            </w:r>
           </w:p>
         </w:tc>
         <w:tc>
@@ -2861,7 +2854,7 @@
         </w:trPr>
         <w:tc>
           <w:tcPr>
-            <w:tcW w:w="0" w:type="auto"/>
+            <w:tcW w:w="1885" w:type="dxa"/>
             <w:vMerge w:val="restart"/>
           </w:tcPr>
           <w:p>
@@ -2887,13 +2880,26 @@
               <w:rPr>
                 <w:rFonts w:cs="Times New Roman"/>
               </w:rPr>
-              <w:t>Huỳnh Lâm Phú Sĩ</w:t>
+              <w:t xml:space="preserve">Huỳnh Lâm </w:t>
+            </w:r>
+          </w:p>
+          <w:p>
+            <w:pPr>
+              <w:rPr>
+                <w:rFonts w:cs="Times New Roman"/>
+              </w:rPr>
+            </w:pPr>
+            <w:r>
+              <w:rPr>
+                <w:rFonts w:cs="Times New Roman"/>
+              </w:rPr>
+              <w:t>Phú Sĩ</w:t>
             </w:r>
           </w:p>
         </w:tc>
         <w:tc>
           <w:tcPr>
-            <w:tcW w:w="0" w:type="auto"/>
+            <w:tcW w:w="3701" w:type="dxa"/>
           </w:tcPr>
           <w:p>
             <w:pPr>
@@ -2901,6 +2907,12 @@
                 <w:rFonts w:cs="Times New Roman"/>
               </w:rPr>
             </w:pPr>
+            <w:r>
+              <w:rPr>
+                <w:rFonts w:cs="Times New Roman"/>
+              </w:rPr>
+              <w:t>Tìm dữ liệu SWITRS cho bang California</w:t>
+            </w:r>
           </w:p>
         </w:tc>
         <w:tc>
@@ -2938,7 +2950,7 @@
         </w:trPr>
         <w:tc>
           <w:tcPr>
-            <w:tcW w:w="0" w:type="auto"/>
+            <w:tcW w:w="1885" w:type="dxa"/>
             <w:vMerge/>
           </w:tcPr>
           <w:p>
@@ -2951,7 +2963,7 @@
         </w:tc>
         <w:tc>
           <w:tcPr>
-            <w:tcW w:w="0" w:type="auto"/>
+            <w:tcW w:w="3701" w:type="dxa"/>
           </w:tcPr>
           <w:p>
             <w:pPr>
@@ -2959,6 +2971,12 @@
                 <w:rFonts w:cs="Times New Roman"/>
               </w:rPr>
             </w:pPr>
+            <w:r>
+              <w:rPr>
+                <w:rFonts w:cs="Times New Roman"/>
+              </w:rPr>
+              <w:t>Phân tích &amp; trực quan hóa theo yếu tố phương tiện</w:t>
+            </w:r>
           </w:p>
         </w:tc>
         <w:tc>
@@ -2996,7 +3014,7 @@
         </w:trPr>
         <w:tc>
           <w:tcPr>
-            <w:tcW w:w="0" w:type="auto"/>
+            <w:tcW w:w="1885" w:type="dxa"/>
             <w:vMerge/>
           </w:tcPr>
           <w:p>
@@ -3009,7 +3027,7 @@
         </w:tc>
         <w:tc>
           <w:tcPr>
-            <w:tcW w:w="0" w:type="auto"/>
+            <w:tcW w:w="3701" w:type="dxa"/>
           </w:tcPr>
           <w:p>
             <w:pPr>
@@ -3017,6 +3035,12 @@
                 <w:rFonts w:cs="Times New Roman"/>
               </w:rPr>
             </w:pPr>
+            <w:r>
+              <w:rPr>
+                <w:rFonts w:cs="Times New Roman"/>
+              </w:rPr>
+              <w:t>Thao tác truy vấn trên bản đồ</w:t>
+            </w:r>
           </w:p>
         </w:tc>
         <w:tc>
@@ -3054,7 +3078,7 @@
         </w:trPr>
         <w:tc>
           <w:tcPr>
-            <w:tcW w:w="0" w:type="auto"/>
+            <w:tcW w:w="1885" w:type="dxa"/>
             <w:vMerge/>
           </w:tcPr>
           <w:p>
@@ -3067,7 +3091,7 @@
         </w:tc>
         <w:tc>
           <w:tcPr>
-            <w:tcW w:w="0" w:type="auto"/>
+            <w:tcW w:w="3701" w:type="dxa"/>
           </w:tcPr>
           <w:p>
             <w:pPr>
@@ -3075,6 +3099,12 @@
                 <w:rFonts w:cs="Times New Roman"/>
               </w:rPr>
             </w:pPr>
+            <w:r>
+              <w:rPr>
+                <w:rFonts w:cs="Times New Roman"/>
+              </w:rPr>
+              <w:t>Soạn thảo slide &amp; báo cáo</w:t>
+            </w:r>
           </w:p>
         </w:tc>
         <w:tc>
@@ -3112,7 +3142,7 @@
         </w:trPr>
         <w:tc>
           <w:tcPr>
-            <w:tcW w:w="0" w:type="auto"/>
+            <w:tcW w:w="1885" w:type="dxa"/>
             <w:vMerge w:val="restart"/>
           </w:tcPr>
           <w:p>
@@ -3138,13 +3168,26 @@
               <w:rPr>
                 <w:rFonts w:cs="Times New Roman"/>
               </w:rPr>
-              <w:t>Huỳnh Ngọc Đan Thanh</w:t>
+              <w:t>Huỳnh Ngọc</w:t>
+            </w:r>
+          </w:p>
+          <w:p>
+            <w:pPr>
+              <w:rPr>
+                <w:rFonts w:cs="Times New Roman"/>
+              </w:rPr>
+            </w:pPr>
+            <w:r>
+              <w:rPr>
+                <w:rFonts w:cs="Times New Roman"/>
+              </w:rPr>
+              <w:t>Đan Thanh</w:t>
             </w:r>
           </w:p>
         </w:tc>
         <w:tc>
           <w:tcPr>
-            <w:tcW w:w="0" w:type="auto"/>
+            <w:tcW w:w="3701" w:type="dxa"/>
           </w:tcPr>
           <w:p>
             <w:pPr>
@@ -3152,6 +3195,12 @@
                 <w:rFonts w:cs="Times New Roman"/>
               </w:rPr>
             </w:pPr>
+            <w:r>
+              <w:rPr>
+                <w:rFonts w:cs="Times New Roman"/>
+              </w:rPr>
+              <w:t>Tiền xử lý dữ liệu</w:t>
+            </w:r>
           </w:p>
         </w:tc>
         <w:tc>
@@ -3189,7 +3238,7 @@
         </w:trPr>
         <w:tc>
           <w:tcPr>
-            <w:tcW w:w="0" w:type="auto"/>
+            <w:tcW w:w="1885" w:type="dxa"/>
             <w:vMerge/>
           </w:tcPr>
           <w:p>
@@ -3202,7 +3251,7 @@
         </w:tc>
         <w:tc>
           <w:tcPr>
-            <w:tcW w:w="0" w:type="auto"/>
+            <w:tcW w:w="3701" w:type="dxa"/>
           </w:tcPr>
           <w:p>
             <w:pPr>
@@ -3210,6 +3259,18 @@
                 <w:rFonts w:cs="Times New Roman"/>
               </w:rPr>
             </w:pPr>
+            <w:r>
+              <w:rPr>
+                <w:rFonts w:cs="Times New Roman"/>
+              </w:rPr>
+              <w:t xml:space="preserve">Phân tích &amp; </w:t>
+            </w:r>
+            <w:r>
+              <w:rPr>
+                <w:rFonts w:cs="Times New Roman"/>
+              </w:rPr>
+              <w:t>trực quan hóa theo yếu tố con người</w:t>
+            </w:r>
           </w:p>
         </w:tc>
         <w:tc>
@@ -3247,7 +3308,7 @@
         </w:trPr>
         <w:tc>
           <w:tcPr>
-            <w:tcW w:w="0" w:type="auto"/>
+            <w:tcW w:w="1885" w:type="dxa"/>
             <w:vMerge/>
           </w:tcPr>
           <w:p>
@@ -3260,7 +3321,7 @@
         </w:tc>
         <w:tc>
           <w:tcPr>
-            <w:tcW w:w="0" w:type="auto"/>
+            <w:tcW w:w="3701" w:type="dxa"/>
           </w:tcPr>
           <w:p>
             <w:pPr>
@@ -3268,6 +3329,12 @@
                 <w:rFonts w:cs="Times New Roman"/>
               </w:rPr>
             </w:pPr>
+            <w:r>
+              <w:rPr>
+                <w:rFonts w:cs="Times New Roman"/>
+              </w:rPr>
+              <w:t>Thao tác truy vấn trên bản đồ</w:t>
+            </w:r>
           </w:p>
         </w:tc>
         <w:tc>
@@ -3305,7 +3372,7 @@
         </w:trPr>
         <w:tc>
           <w:tcPr>
-            <w:tcW w:w="0" w:type="auto"/>
+            <w:tcW w:w="1885" w:type="dxa"/>
             <w:vMerge/>
           </w:tcPr>
           <w:p>
@@ -3318,7 +3385,7 @@
         </w:tc>
         <w:tc>
           <w:tcPr>
-            <w:tcW w:w="0" w:type="auto"/>
+            <w:tcW w:w="3701" w:type="dxa"/>
           </w:tcPr>
           <w:p>
             <w:pPr>
@@ -3326,6 +3393,12 @@
                 <w:rFonts w:cs="Times New Roman"/>
               </w:rPr>
             </w:pPr>
+            <w:r>
+              <w:rPr>
+                <w:rFonts w:cs="Times New Roman"/>
+              </w:rPr>
+              <w:t>Soạn thảo slide &amp; báo cáo</w:t>
+            </w:r>
           </w:p>
         </w:tc>
         <w:tc>
@@ -3411,7 +3484,7 @@
           <w:lang w:val="vi-VN"/>
         </w:rPr>
       </w:pPr>
-      <w:bookmarkStart w:id="4" w:name="_Toc85251846"/>
+      <w:bookmarkStart w:id="4" w:name="_Toc85254864"/>
       <w:r>
         <w:rPr>
           <w:rFonts w:cs="Times New Roman"/>
@@ -3441,7 +3514,7 @@
           <w:szCs w:val="28"/>
         </w:rPr>
       </w:pPr>
-      <w:bookmarkStart w:id="5" w:name="_Toc85251847"/>
+      <w:bookmarkStart w:id="5" w:name="_Toc85254865"/>
       <w:r>
         <w:rPr>
           <w:rFonts w:cs="Times New Roman"/>
@@ -3486,16 +3559,163 @@
           <w:rFonts w:cs="Times New Roman"/>
           <w:szCs w:val="28"/>
         </w:rPr>
-        <w:t>Đối với lĩnh vực quản lý giao thông công cộng..</w:t>
+        <w:t>Ngày nay, m</w:t>
       </w:r>
       <w:r>
         <w:rPr>
           <w:rFonts w:cs="Times New Roman"/>
           <w:szCs w:val="28"/>
         </w:rPr>
+        <w:t>ột trong những nguyên nhân</w:t>
+      </w:r>
+      <w:r>
+        <w:rPr>
+          <w:rFonts w:cs="Times New Roman"/>
+          <w:szCs w:val="28"/>
+        </w:rPr>
+        <w:t xml:space="preserve"> phổ biến</w:t>
+      </w:r>
+      <w:r>
+        <w:rPr>
+          <w:rFonts w:cs="Times New Roman"/>
+          <w:szCs w:val="28"/>
+        </w:rPr>
         <w:t xml:space="preserve"> </w:t>
       </w:r>
+      <w:r>
+        <w:rPr>
+          <w:rFonts w:cs="Times New Roman"/>
+          <w:szCs w:val="28"/>
+        </w:rPr>
+        <w:t xml:space="preserve">gây nguy hại đến sự an toàn của con người là </w:t>
+      </w:r>
+      <w:r>
+        <w:rPr>
+          <w:rFonts w:cs="Times New Roman"/>
+          <w:szCs w:val="28"/>
+        </w:rPr>
+        <w:t xml:space="preserve">tai nạn khi tham gia giao thông. </w:t>
+      </w:r>
+      <w:r>
+        <w:rPr>
+          <w:rFonts w:cs="Times New Roman"/>
+          <w:szCs w:val="28"/>
+        </w:rPr>
+        <w:t xml:space="preserve">Điều này đặc biệt phổ biến </w:t>
+      </w:r>
+      <w:r>
+        <w:rPr>
+          <w:rFonts w:cs="Times New Roman"/>
+          <w:szCs w:val="28"/>
+        </w:rPr>
+        <w:t xml:space="preserve">ở các thành phố, đô thị </w:t>
+      </w:r>
+      <w:r>
+        <w:rPr>
+          <w:rFonts w:cs="Times New Roman"/>
+          <w:szCs w:val="28"/>
+        </w:rPr>
+        <w:t>l</w:t>
+      </w:r>
+      <w:r>
+        <w:rPr>
+          <w:rFonts w:cs="Times New Roman"/>
+          <w:szCs w:val="28"/>
+        </w:rPr>
+        <w:t>ớn</w:t>
+      </w:r>
+      <w:r>
+        <w:rPr>
+          <w:rFonts w:cs="Times New Roman"/>
+          <w:szCs w:val="28"/>
+        </w:rPr>
+        <w:t xml:space="preserve"> </w:t>
+      </w:r>
+      <w:r>
+        <w:rPr>
+          <w:rFonts w:cs="Times New Roman"/>
+          <w:szCs w:val="28"/>
+        </w:rPr>
+        <w:t xml:space="preserve">và là vấn </w:t>
+      </w:r>
+      <w:r>
+        <w:rPr>
+          <w:rFonts w:cs="Times New Roman"/>
+          <w:szCs w:val="28"/>
+        </w:rPr>
+        <w:t xml:space="preserve">đề nan giải </w:t>
+      </w:r>
+      <w:r>
+        <w:rPr>
+          <w:rFonts w:cs="Times New Roman"/>
+          <w:szCs w:val="28"/>
+        </w:rPr>
+        <w:t>tại</w:t>
+      </w:r>
+      <w:r>
+        <w:rPr>
+          <w:rFonts w:cs="Times New Roman"/>
+          <w:szCs w:val="28"/>
+        </w:rPr>
+        <w:t xml:space="preserve"> </w:t>
+      </w:r>
+      <w:r>
+        <w:rPr>
+          <w:rFonts w:cs="Times New Roman"/>
+          <w:szCs w:val="28"/>
+        </w:rPr>
+        <w:t>đ</w:t>
+      </w:r>
+      <w:r>
+        <w:rPr>
+          <w:rFonts w:cs="Times New Roman"/>
+          <w:szCs w:val="28"/>
+        </w:rPr>
+        <w:t>ối với</w:t>
+      </w:r>
+      <w:r>
+        <w:rPr>
+          <w:rFonts w:cs="Times New Roman"/>
+          <w:szCs w:val="28"/>
+        </w:rPr>
+        <w:t xml:space="preserve"> các nhà quản lý</w:t>
+      </w:r>
+      <w:r>
+        <w:rPr>
+          <w:rFonts w:cs="Times New Roman"/>
+          <w:szCs w:val="28"/>
+        </w:rPr>
+        <w:t xml:space="preserve"> </w:t>
+      </w:r>
       <w:bookmarkEnd w:id="6"/>
+      <w:r>
+        <w:rPr>
+          <w:rFonts w:cs="Times New Roman"/>
+          <w:szCs w:val="28"/>
+        </w:rPr>
+        <w:t xml:space="preserve">để đảm bảo </w:t>
+      </w:r>
+      <w:r>
+        <w:rPr>
+          <w:rFonts w:cs="Times New Roman"/>
+          <w:szCs w:val="28"/>
+        </w:rPr>
+        <w:t xml:space="preserve">an toàn </w:t>
+      </w:r>
+      <w:r>
+        <w:rPr>
+          <w:rFonts w:cs="Times New Roman"/>
+          <w:szCs w:val="28"/>
+        </w:rPr>
+        <w:t>cho người dân.</w:t>
+      </w:r>
+      <w:r>
+        <w:rPr>
+          <w:rFonts w:cs="Times New Roman"/>
+          <w:szCs w:val="28"/>
+        </w:rPr>
+        <w:t xml:space="preserve"> </w:t>
+      </w:r>
     </w:p>
     <w:p>
       <w:pPr>
@@ -3531,7 +3751,7 @@
           <w:szCs w:val="28"/>
         </w:rPr>
       </w:pPr>
-      <w:bookmarkStart w:id="7" w:name="_Toc85251848"/>
+      <w:bookmarkStart w:id="7" w:name="_Toc85254866"/>
       <w:r>
         <w:rPr>
           <w:rFonts w:cs="Times New Roman"/>
@@ -3590,7 +3810,7 @@
           <w:szCs w:val="28"/>
         </w:rPr>
       </w:pPr>
-      <w:bookmarkStart w:id="9" w:name="_Toc85251849"/>
+      <w:bookmarkStart w:id="9" w:name="_Toc85254867"/>
       <w:r>
         <w:rPr>
           <w:rFonts w:cs="Times New Roman"/>
@@ -3618,7 +3838,7 @@
           <w:szCs w:val="28"/>
         </w:rPr>
       </w:pPr>
-      <w:bookmarkStart w:id="10" w:name="_Toc85251850"/>
+      <w:bookmarkStart w:id="10" w:name="_Toc85254868"/>
       <w:r>
         <w:rPr>
           <w:rFonts w:cs="Times New Roman"/>
@@ -3823,7 +4043,7 @@
           <w:szCs w:val="28"/>
         </w:rPr>
       </w:pPr>
-      <w:bookmarkStart w:id="11" w:name="_Toc85251851"/>
+      <w:bookmarkStart w:id="11" w:name="_Toc85254869"/>
       <w:r>
         <w:rPr>
           <w:rFonts w:cs="Times New Roman"/>
@@ -4049,7 +4269,7 @@
           <w:szCs w:val="28"/>
         </w:rPr>
       </w:pPr>
-      <w:bookmarkStart w:id="12" w:name="_Toc85251852"/>
+      <w:bookmarkStart w:id="12" w:name="_Toc85254870"/>
       <w:r>
         <w:rPr>
           <w:rFonts w:cs="Times New Roman"/>
@@ -4081,7 +4301,7 @@
           <w:szCs w:val="28"/>
         </w:rPr>
       </w:pPr>
-      <w:bookmarkStart w:id="13" w:name="_Toc85251853"/>
+      <w:bookmarkStart w:id="13" w:name="_Toc85254871"/>
       <w:r>
         <w:rPr>
           <w:rFonts w:cs="Times New Roman"/>
@@ -4121,7 +4341,7 @@
           <w:szCs w:val="28"/>
         </w:rPr>
       </w:pPr>
-      <w:bookmarkStart w:id="14" w:name="_Toc85251854"/>
+      <w:bookmarkStart w:id="14" w:name="_Toc85254872"/>
       <w:r>
         <w:rPr>
           <w:rFonts w:cs="Times New Roman"/>
@@ -4153,7 +4373,7 @@
           <w:szCs w:val="28"/>
         </w:rPr>
       </w:pPr>
-      <w:bookmarkStart w:id="15" w:name="_Toc85251855"/>
+      <w:bookmarkStart w:id="15" w:name="_Toc85254873"/>
       <w:r>
         <w:rPr>
           <w:rFonts w:cs="Times New Roman"/>
@@ -4182,7 +4402,7 @@
           <w:szCs w:val="28"/>
         </w:rPr>
       </w:pPr>
-      <w:bookmarkStart w:id="16" w:name="_Toc85251856"/>
+      <w:bookmarkStart w:id="16" w:name="_Toc85254874"/>
       <w:r>
         <w:rPr>
           <w:rFonts w:cs="Times New Roman"/>
@@ -4198,7 +4418,7 @@
         <w:br w:type="page"/>
       </w:r>
     </w:p>
-    <w:bookmarkStart w:id="17" w:name="_Toc85251857" w:displacedByCustomXml="next"/>
+    <w:bookmarkStart w:id="17" w:name="_Toc85254875" w:displacedByCustomXml="next"/>
     <w:sdt>
       <w:sdtPr>
         <w:rPr>
@@ -4531,7 +4751,7 @@
           <w:rPr>
             <w:noProof/>
           </w:rPr>
-          <w:t>5</w:t>
+          <w:t>3</w:t>
         </w:r>
         <w:r>
           <w:rPr>
@@ -10028,7 +10248,7 @@
 </file>
 
 <file path=customXml/itemProps1.xml><?xml version="1.0" encoding="utf-8"?>
-<ds:datastoreItem xmlns:ds="http://schemas.openxmlformats.org/officeDocument/2006/customXml" ds:itemID="{316EFD03-198F-4D28-AB31-200A88098DA6}">
+<ds:datastoreItem xmlns:ds="http://schemas.openxmlformats.org/officeDocument/2006/customXml" ds:itemID="{087BC6D8-2A04-44A6-942D-6204164007E3}">
   <ds:schemaRefs>
     <ds:schemaRef ds:uri="http://schemas.openxmlformats.org/officeDocument/2006/bibliography"/>
   </ds:schemaRefs>

</xml_diff>

<commit_message>
nộp version giữa kỳ
</commit_message>
<xml_diff>
--- a/ReportDV_GiuaKy.docx
+++ b/ReportDV_GiuaKy.docx
@@ -866,112 +866,65 @@
             </w:rPr>
             <w:fldChar w:fldCharType="separate"/>
           </w:r>
-          <w:bookmarkStart w:id="1" w:name="_GoBack"/>
-          <w:bookmarkEnd w:id="1"/>
-          <w:r>
-            <w:rPr>
-              <w:rStyle w:val="Hyperlink"/>
-              <w:noProof/>
-            </w:rPr>
-            <w:fldChar w:fldCharType="begin"/>
-          </w:r>
-          <w:r>
-            <w:rPr>
-              <w:rStyle w:val="Hyperlink"/>
-              <w:noProof/>
-            </w:rPr>
-            <w:instrText xml:space="preserve"> </w:instrText>
-          </w:r>
-          <w:r>
-            <w:rPr>
-              <w:noProof/>
-            </w:rPr>
-            <w:instrText>HYPERLINK \l "_Toc85304376"</w:instrText>
-          </w:r>
-          <w:r>
-            <w:rPr>
-              <w:rStyle w:val="Hyperlink"/>
-              <w:noProof/>
-            </w:rPr>
-            <w:instrText xml:space="preserve"> </w:instrText>
-          </w:r>
-          <w:r>
-            <w:rPr>
-              <w:rStyle w:val="Hyperlink"/>
-              <w:noProof/>
-            </w:rPr>
-          </w:r>
-          <w:r>
-            <w:rPr>
-              <w:rStyle w:val="Hyperlink"/>
-              <w:noProof/>
-            </w:rPr>
-            <w:fldChar w:fldCharType="separate"/>
-          </w:r>
-          <w:r>
-            <w:rPr>
-              <w:rStyle w:val="Hyperlink"/>
-              <w:rFonts w:cs="Times New Roman"/>
-              <w:b/>
-              <w:noProof/>
-            </w:rPr>
-            <w:t>Mục Lục</w:t>
-          </w:r>
-          <w:r>
-            <w:rPr>
-              <w:noProof/>
-              <w:webHidden/>
-            </w:rPr>
-            <w:tab/>
-          </w:r>
-          <w:r>
-            <w:rPr>
-              <w:noProof/>
-              <w:webHidden/>
-            </w:rPr>
-            <w:fldChar w:fldCharType="begin"/>
-          </w:r>
-          <w:r>
-            <w:rPr>
-              <w:noProof/>
-              <w:webHidden/>
-            </w:rPr>
-            <w:instrText xml:space="preserve"> PAGEREF _Toc85304376 \h </w:instrText>
-          </w:r>
-          <w:r>
-            <w:rPr>
-              <w:noProof/>
-              <w:webHidden/>
-            </w:rPr>
-          </w:r>
-          <w:r>
-            <w:rPr>
-              <w:noProof/>
-              <w:webHidden/>
-            </w:rPr>
-            <w:fldChar w:fldCharType="separate"/>
-          </w:r>
-          <w:r>
-            <w:rPr>
-              <w:noProof/>
-              <w:webHidden/>
-            </w:rPr>
-            <w:t>1</w:t>
-          </w:r>
-          <w:r>
-            <w:rPr>
-              <w:noProof/>
-              <w:webHidden/>
-            </w:rPr>
-            <w:fldChar w:fldCharType="end"/>
-          </w:r>
-          <w:r>
-            <w:rPr>
-              <w:rStyle w:val="Hyperlink"/>
-              <w:noProof/>
-            </w:rPr>
-            <w:fldChar w:fldCharType="end"/>
-          </w:r>
+          <w:hyperlink w:anchor="_Toc85304376" w:history="1">
+            <w:r>
+              <w:rPr>
+                <w:rStyle w:val="Hyperlink"/>
+                <w:rFonts w:cs="Times New Roman"/>
+                <w:b/>
+                <w:noProof/>
+              </w:rPr>
+              <w:t>Mục Lục</w:t>
+            </w:r>
+            <w:r>
+              <w:rPr>
+                <w:noProof/>
+                <w:webHidden/>
+              </w:rPr>
+              <w:tab/>
+            </w:r>
+            <w:r>
+              <w:rPr>
+                <w:noProof/>
+                <w:webHidden/>
+              </w:rPr>
+              <w:fldChar w:fldCharType="begin"/>
+            </w:r>
+            <w:r>
+              <w:rPr>
+                <w:noProof/>
+                <w:webHidden/>
+              </w:rPr>
+              <w:instrText xml:space="preserve"> PAGEREF _Toc85304376 \h </w:instrText>
+            </w:r>
+            <w:r>
+              <w:rPr>
+                <w:noProof/>
+                <w:webHidden/>
+              </w:rPr>
+            </w:r>
+            <w:r>
+              <w:rPr>
+                <w:noProof/>
+                <w:webHidden/>
+              </w:rPr>
+              <w:fldChar w:fldCharType="separate"/>
+            </w:r>
+            <w:r>
+              <w:rPr>
+                <w:noProof/>
+                <w:webHidden/>
+              </w:rPr>
+              <w:t>1</w:t>
+            </w:r>
+            <w:r>
+              <w:rPr>
+                <w:noProof/>
+                <w:webHidden/>
+              </w:rPr>
+              <w:fldChar w:fldCharType="end"/>
+            </w:r>
+          </w:hyperlink>
         </w:p>
         <w:p>
           <w:pPr>
@@ -2385,6 +2338,8 @@
         </w:rPr>
         <w:br w:type="page"/>
       </w:r>
+      <w:bookmarkStart w:id="1" w:name="_GoBack"/>
+      <w:bookmarkEnd w:id="1"/>
     </w:p>
     <w:p>
       <w:pPr>
@@ -5122,13 +5077,11 @@
         <w:fldChar w:fldCharType="separate"/>
       </w:r>
       <w:r>
-        <w:t xml:space="preserve">Hình </w:t>
-      </w:r>
-      <w:r>
-        <w:rPr>
-          <w:noProof/>
-        </w:rPr>
-        <w:t>1</w:t>
+        <w:rPr>
+          <w:b/>
+          <w:bCs/>
+        </w:rPr>
+        <w:t>Error! Not a valid bookmark self-reference.</w:t>
       </w:r>
       <w:r>
         <w:fldChar w:fldCharType="end"/>
@@ -11579,7 +11532,7 @@
           <w:rPr>
             <w:noProof/>
           </w:rPr>
-          <w:t>14</w:t>
+          <w:t>15</w:t>
         </w:r>
         <w:r>
           <w:rPr>
@@ -18175,7 +18128,7 @@
 </file>
 
 <file path=customXml/itemProps1.xml><?xml version="1.0" encoding="utf-8"?>
-<ds:datastoreItem xmlns:ds="http://schemas.openxmlformats.org/officeDocument/2006/customXml" ds:itemID="{D4F19EF9-51ED-413C-8A18-403653EF8759}">
+<ds:datastoreItem xmlns:ds="http://schemas.openxmlformats.org/officeDocument/2006/customXml" ds:itemID="{DA1FA854-D05A-4491-BB04-C1EE184CD0C6}">
   <ds:schemaRefs>
     <ds:schemaRef ds:uri="http://schemas.openxmlformats.org/officeDocument/2006/bibliography"/>
   </ds:schemaRefs>

</xml_diff>